<commit_message>
Fixed some formatting issues and size irregularities
</commit_message>
<xml_diff>
--- a/Erickson,Matthew-Resume(Javascript).docx
+++ b/Erickson,Matthew-Resume(Javascript).docx
@@ -64,7 +64,15 @@
               <w:jc w:val="both"/>
             </w:pPr>
             <w:r>
-              <w:t>27 Shepard St.</w:t>
+              <w:t xml:space="preserve">27 </w:t>
+            </w:r>
+            <w:proofErr w:type="spellStart"/>
+            <w:r>
+              <w:t>Shepard</w:t>
+            </w:r>
+            <w:proofErr w:type="spellEnd"/>
+            <w:r>
+              <w:t xml:space="preserve"> St.</w:t>
             </w:r>
           </w:p>
           <w:p>
@@ -103,38 +111,35 @@
               <w:t>Phone:</w:t>
             </w:r>
             <w:r>
+              <w:t xml:space="preserve"> 480-788-8357</w:t>
+            </w:r>
+          </w:p>
+          <w:p>
+            <w:r>
+              <w:rPr>
+                <w:b/>
+              </w:rPr>
+              <w:t>E-mail:</w:t>
+            </w:r>
+            <w:r>
+              <w:rPr>
+                <w:b/>
+              </w:rPr>
               <w:t xml:space="preserve"> </w:t>
             </w:r>
             <w:r>
-              <w:t>763-267-1595</w:t>
-            </w:r>
-          </w:p>
-          <w:p>
+              <w:t>Matt@MattErickson.ME</w:t>
+            </w:r>
+          </w:p>
+          <w:p>
+            <w:pPr>
+              <w:rPr>
+                <w:szCs w:val="20"/>
+              </w:rPr>
+            </w:pPr>
             <w:r>
               <w:rPr>
                 <w:b/>
-              </w:rPr>
-              <w:t>E-mail:</w:t>
-            </w:r>
-            <w:r>
-              <w:rPr>
-                <w:b/>
-              </w:rPr>
-              <w:t xml:space="preserve"> </w:t>
-            </w:r>
-            <w:r>
-              <w:t>Matt@MattErickson.ME</w:t>
-            </w:r>
-          </w:p>
-          <w:p>
-            <w:pPr>
-              <w:rPr>
-                <w:szCs w:val="20"/>
-              </w:rPr>
-            </w:pPr>
-            <w:r>
-              <w:rPr>
-                <w:b/>
                 <w:szCs w:val="20"/>
               </w:rPr>
               <w:t xml:space="preserve">Website: </w:t>
@@ -143,25 +148,7 @@
               <w:rPr>
                 <w:szCs w:val="20"/>
               </w:rPr>
-              <w:t>http://M</w:t>
-            </w:r>
-            <w:r>
-              <w:rPr>
-                <w:szCs w:val="20"/>
-              </w:rPr>
-              <w:t>att</w:t>
-            </w:r>
-            <w:r>
-              <w:rPr>
-                <w:szCs w:val="20"/>
-              </w:rPr>
-              <w:t>E</w:t>
-            </w:r>
-            <w:r>
-              <w:rPr>
-                <w:szCs w:val="20"/>
-              </w:rPr>
-              <w:t>rickson.ME</w:t>
+              <w:t>http://MattErickson.ME</w:t>
             </w:r>
           </w:p>
         </w:tc>
@@ -262,8 +249,17 @@
                 <w:rFonts w:cstheme="minorHAnsi"/>
                 <w:szCs w:val="20"/>
               </w:rPr>
-              <w:t>JavaScript/jQuery</w:t>
-            </w:r>
+              <w:t>JavaScript/</w:t>
+            </w:r>
+            <w:proofErr w:type="spellStart"/>
+            <w:r>
+              <w:rPr>
+                <w:rFonts w:cstheme="minorHAnsi"/>
+                <w:szCs w:val="20"/>
+              </w:rPr>
+              <w:t>jQuery</w:t>
+            </w:r>
+            <w:proofErr w:type="spellEnd"/>
             <w:r>
               <w:rPr>
                 <w:rFonts w:cstheme="minorHAnsi"/>
@@ -382,7 +378,23 @@
                 <w:rFonts w:cstheme="minorHAnsi"/>
                 <w:szCs w:val="20"/>
               </w:rPr>
-              <w:t xml:space="preserve"> Hibernate, jBoss Drools,</w:t>
+              <w:t xml:space="preserve"> Hibernate, </w:t>
+            </w:r>
+            <w:proofErr w:type="spellStart"/>
+            <w:r>
+              <w:rPr>
+                <w:rFonts w:cstheme="minorHAnsi"/>
+                <w:szCs w:val="20"/>
+              </w:rPr>
+              <w:t>jBoss</w:t>
+            </w:r>
+            <w:proofErr w:type="spellEnd"/>
+            <w:r>
+              <w:rPr>
+                <w:rFonts w:cstheme="minorHAnsi"/>
+                <w:szCs w:val="20"/>
+              </w:rPr>
+              <w:t xml:space="preserve"> Drools,</w:t>
             </w:r>
             <w:r>
               <w:rPr>
@@ -445,8 +457,17 @@
                 <w:rFonts w:cstheme="minorHAnsi"/>
                 <w:szCs w:val="20"/>
               </w:rPr>
-              <w:t>C#, Objective C, RobotC</w:t>
-            </w:r>
+              <w:t xml:space="preserve">C#, Objective C, </w:t>
+            </w:r>
+            <w:proofErr w:type="spellStart"/>
+            <w:r>
+              <w:rPr>
+                <w:rFonts w:cstheme="minorHAnsi"/>
+                <w:szCs w:val="20"/>
+              </w:rPr>
+              <w:t>RobotC</w:t>
+            </w:r>
+            <w:proofErr w:type="spellEnd"/>
             <w:r>
               <w:rPr>
                 <w:rFonts w:cstheme="minorHAnsi"/>
@@ -530,12 +551,37 @@
               </w:rPr>
               <w:t xml:space="preserve">Database: </w:t>
             </w:r>
-            <w:r>
-              <w:rPr>
-                <w:rFonts w:cstheme="minorHAnsi"/>
-                <w:szCs w:val="20"/>
-              </w:rPr>
-              <w:t xml:space="preserve">Postgresql, MySQL, and </w:t>
+            <w:proofErr w:type="spellStart"/>
+            <w:r>
+              <w:rPr>
+                <w:rFonts w:cstheme="minorHAnsi"/>
+                <w:szCs w:val="20"/>
+              </w:rPr>
+              <w:t>Postgresql</w:t>
+            </w:r>
+            <w:proofErr w:type="spellEnd"/>
+            <w:r>
+              <w:rPr>
+                <w:rFonts w:cstheme="minorHAnsi"/>
+                <w:szCs w:val="20"/>
+              </w:rPr>
+              <w:t xml:space="preserve">, </w:t>
+            </w:r>
+            <w:proofErr w:type="spellStart"/>
+            <w:r>
+              <w:rPr>
+                <w:rFonts w:cstheme="minorHAnsi"/>
+                <w:szCs w:val="20"/>
+              </w:rPr>
+              <w:t>MySQL</w:t>
+            </w:r>
+            <w:proofErr w:type="spellEnd"/>
+            <w:r>
+              <w:rPr>
+                <w:rFonts w:cstheme="minorHAnsi"/>
+                <w:szCs w:val="20"/>
+              </w:rPr>
+              <w:t xml:space="preserve">, and </w:t>
             </w:r>
             <w:r>
               <w:rPr>
@@ -592,7 +638,23 @@
                 <w:rFonts w:cstheme="minorHAnsi"/>
                 <w:szCs w:val="20"/>
               </w:rPr>
-              <w:t xml:space="preserve"> (Ubuntu), </w:t>
+              <w:t xml:space="preserve"> (</w:t>
+            </w:r>
+            <w:proofErr w:type="spellStart"/>
+            <w:r>
+              <w:rPr>
+                <w:rFonts w:cstheme="minorHAnsi"/>
+                <w:szCs w:val="20"/>
+              </w:rPr>
+              <w:t>Ubuntu</w:t>
+            </w:r>
+            <w:proofErr w:type="spellEnd"/>
+            <w:r>
+              <w:rPr>
+                <w:rFonts w:cstheme="minorHAnsi"/>
+                <w:szCs w:val="20"/>
+              </w:rPr>
+              <w:t xml:space="preserve">), </w:t>
             </w:r>
             <w:r>
               <w:rPr>
@@ -621,8 +683,81 @@
                 <w:rFonts w:cstheme="minorHAnsi"/>
                 <w:szCs w:val="20"/>
               </w:rPr>
-              <w:t>Version Control: Git, SVN, Gerrit, Git SVN, GitHub, BitBucket</w:t>
-            </w:r>
+              <w:t xml:space="preserve">Version Control: </w:t>
+            </w:r>
+            <w:proofErr w:type="spellStart"/>
+            <w:r>
+              <w:rPr>
+                <w:rFonts w:cstheme="minorHAnsi"/>
+                <w:szCs w:val="20"/>
+              </w:rPr>
+              <w:t>Git</w:t>
+            </w:r>
+            <w:proofErr w:type="spellEnd"/>
+            <w:r>
+              <w:rPr>
+                <w:rFonts w:cstheme="minorHAnsi"/>
+                <w:szCs w:val="20"/>
+              </w:rPr>
+              <w:t xml:space="preserve">, SVN, </w:t>
+            </w:r>
+            <w:proofErr w:type="spellStart"/>
+            <w:r>
+              <w:rPr>
+                <w:rFonts w:cstheme="minorHAnsi"/>
+                <w:szCs w:val="20"/>
+              </w:rPr>
+              <w:t>Gerrit</w:t>
+            </w:r>
+            <w:proofErr w:type="spellEnd"/>
+            <w:r>
+              <w:rPr>
+                <w:rFonts w:cstheme="minorHAnsi"/>
+                <w:szCs w:val="20"/>
+              </w:rPr>
+              <w:t xml:space="preserve">, </w:t>
+            </w:r>
+            <w:proofErr w:type="spellStart"/>
+            <w:r>
+              <w:rPr>
+                <w:rFonts w:cstheme="minorHAnsi"/>
+                <w:szCs w:val="20"/>
+              </w:rPr>
+              <w:t>Git</w:t>
+            </w:r>
+            <w:proofErr w:type="spellEnd"/>
+            <w:r>
+              <w:rPr>
+                <w:rFonts w:cstheme="minorHAnsi"/>
+                <w:szCs w:val="20"/>
+              </w:rPr>
+              <w:t xml:space="preserve"> SVN, </w:t>
+            </w:r>
+            <w:proofErr w:type="spellStart"/>
+            <w:r>
+              <w:rPr>
+                <w:rFonts w:cstheme="minorHAnsi"/>
+                <w:szCs w:val="20"/>
+              </w:rPr>
+              <w:t>GitHub</w:t>
+            </w:r>
+            <w:proofErr w:type="spellEnd"/>
+            <w:r>
+              <w:rPr>
+                <w:rFonts w:cstheme="minorHAnsi"/>
+                <w:szCs w:val="20"/>
+              </w:rPr>
+              <w:t xml:space="preserve">, </w:t>
+            </w:r>
+            <w:proofErr w:type="spellStart"/>
+            <w:r>
+              <w:rPr>
+                <w:rFonts w:cstheme="minorHAnsi"/>
+                <w:szCs w:val="20"/>
+              </w:rPr>
+              <w:t>BitBucket</w:t>
+            </w:r>
+            <w:proofErr w:type="spellEnd"/>
           </w:p>
         </w:tc>
       </w:tr>
@@ -667,6 +802,7 @@
                 <w:szCs w:val="20"/>
               </w:rPr>
             </w:pPr>
+            <w:proofErr w:type="spellStart"/>
             <w:r>
               <w:rPr>
                 <w:rFonts w:asciiTheme="minorHAnsi" w:hAnsiTheme="minorHAnsi" w:cstheme="minorHAnsi"/>
@@ -674,8 +810,9 @@
                 <w:sz w:val="20"/>
                 <w:szCs w:val="20"/>
               </w:rPr>
-              <w:t>Gedit, Vim, Emacs, Notepad++, Adobe Dreamweaver, Eclipse, DrJava, Netbeans, Visual Studio, Microsoft Office Suite, Microsoft Visio, Microsoft Access,</w:t>
-            </w:r>
+              <w:t>Gedit</w:t>
+            </w:r>
+            <w:proofErr w:type="spellEnd"/>
             <w:r>
               <w:rPr>
                 <w:rFonts w:asciiTheme="minorHAnsi" w:hAnsiTheme="minorHAnsi" w:cstheme="minorHAnsi"/>
@@ -683,8 +820,9 @@
                 <w:sz w:val="20"/>
                 <w:szCs w:val="20"/>
               </w:rPr>
-              <w:t xml:space="preserve"> </w:t>
-            </w:r>
+              <w:t xml:space="preserve">, Vim, </w:t>
+            </w:r>
+            <w:proofErr w:type="spellStart"/>
             <w:r>
               <w:rPr>
                 <w:rFonts w:asciiTheme="minorHAnsi" w:hAnsiTheme="minorHAnsi" w:cstheme="minorHAnsi"/>
@@ -692,8 +830,78 @@
                 <w:sz w:val="20"/>
                 <w:szCs w:val="20"/>
               </w:rPr>
+              <w:t>Emacs</w:t>
+            </w:r>
+            <w:proofErr w:type="spellEnd"/>
+            <w:r>
+              <w:rPr>
+                <w:rFonts w:asciiTheme="minorHAnsi" w:hAnsiTheme="minorHAnsi" w:cstheme="minorHAnsi"/>
+                <w:b w:val="0"/>
+                <w:sz w:val="20"/>
+                <w:szCs w:val="20"/>
+              </w:rPr>
+              <w:t xml:space="preserve">, Notepad++, Adobe Dreamweaver, Eclipse, </w:t>
+            </w:r>
+            <w:proofErr w:type="spellStart"/>
+            <w:r>
+              <w:rPr>
+                <w:rFonts w:asciiTheme="minorHAnsi" w:hAnsiTheme="minorHAnsi" w:cstheme="minorHAnsi"/>
+                <w:b w:val="0"/>
+                <w:sz w:val="20"/>
+                <w:szCs w:val="20"/>
+              </w:rPr>
+              <w:t>DrJava</w:t>
+            </w:r>
+            <w:proofErr w:type="spellEnd"/>
+            <w:r>
+              <w:rPr>
+                <w:rFonts w:asciiTheme="minorHAnsi" w:hAnsiTheme="minorHAnsi" w:cstheme="minorHAnsi"/>
+                <w:b w:val="0"/>
+                <w:sz w:val="20"/>
+                <w:szCs w:val="20"/>
+              </w:rPr>
+              <w:t xml:space="preserve">, </w:t>
+            </w:r>
+            <w:proofErr w:type="spellStart"/>
+            <w:r>
+              <w:rPr>
+                <w:rFonts w:asciiTheme="minorHAnsi" w:hAnsiTheme="minorHAnsi" w:cstheme="minorHAnsi"/>
+                <w:b w:val="0"/>
+                <w:sz w:val="20"/>
+                <w:szCs w:val="20"/>
+              </w:rPr>
+              <w:t>Netbeans</w:t>
+            </w:r>
+            <w:proofErr w:type="spellEnd"/>
+            <w:r>
+              <w:rPr>
+                <w:rFonts w:asciiTheme="minorHAnsi" w:hAnsiTheme="minorHAnsi" w:cstheme="minorHAnsi"/>
+                <w:b w:val="0"/>
+                <w:sz w:val="20"/>
+                <w:szCs w:val="20"/>
+              </w:rPr>
+              <w:t>, Visual Studio, Microsoft Office Suite, Microsoft Visio, Microsoft Access,</w:t>
+            </w:r>
+            <w:r>
+              <w:rPr>
+                <w:rFonts w:asciiTheme="minorHAnsi" w:hAnsiTheme="minorHAnsi" w:cstheme="minorHAnsi"/>
+                <w:b w:val="0"/>
+                <w:sz w:val="20"/>
+                <w:szCs w:val="20"/>
+              </w:rPr>
+              <w:t xml:space="preserve"> </w:t>
+            </w:r>
+            <w:proofErr w:type="spellStart"/>
+            <w:r>
+              <w:rPr>
+                <w:rFonts w:asciiTheme="minorHAnsi" w:hAnsiTheme="minorHAnsi" w:cstheme="minorHAnsi"/>
+                <w:b w:val="0"/>
+                <w:sz w:val="20"/>
+                <w:szCs w:val="20"/>
+              </w:rPr>
               <w:t>GameMaker</w:t>
             </w:r>
+            <w:proofErr w:type="spellEnd"/>
           </w:p>
         </w:tc>
       </w:tr>
@@ -782,7 +990,23 @@
                 <w:rFonts w:cstheme="minorHAnsi"/>
                 <w:szCs w:val="20"/>
               </w:rPr>
-              <w:t xml:space="preserve">Use Backbone.js, jBoss drools, and </w:t>
+              <w:t xml:space="preserve">Use Backbone.js, </w:t>
+            </w:r>
+            <w:proofErr w:type="spellStart"/>
+            <w:r>
+              <w:rPr>
+                <w:rFonts w:cstheme="minorHAnsi"/>
+                <w:szCs w:val="20"/>
+              </w:rPr>
+              <w:t>jBoss</w:t>
+            </w:r>
+            <w:proofErr w:type="spellEnd"/>
+            <w:r>
+              <w:rPr>
+                <w:rFonts w:cstheme="minorHAnsi"/>
+                <w:szCs w:val="20"/>
+              </w:rPr>
+              <w:t xml:space="preserve"> drools, and </w:t>
             </w:r>
             <w:r>
               <w:rPr>
@@ -791,6 +1015,7 @@
               </w:rPr>
               <w:t>JavaScript/</w:t>
             </w:r>
+            <w:proofErr w:type="spellStart"/>
             <w:r>
               <w:rPr>
                 <w:rFonts w:cstheme="minorHAnsi"/>
@@ -798,6 +1023,7 @@
               </w:rPr>
               <w:t>jQuery</w:t>
             </w:r>
+            <w:proofErr w:type="spellEnd"/>
             <w:r>
               <w:rPr>
                 <w:rFonts w:cstheme="minorHAnsi"/>
@@ -991,16 +1217,22 @@
             <w:pPr>
               <w:pStyle w:val="CompanyName"/>
               <w:rPr>
-                <w:sz w:val="20"/>
-                <w:szCs w:val="20"/>
-              </w:rPr>
-            </w:pPr>
-            <w:r>
-              <w:rPr>
-                <w:sz w:val="20"/>
-                <w:szCs w:val="20"/>
-              </w:rPr>
-              <w:t>Vecna Technologies</w:t>
+                <w:szCs w:val="20"/>
+              </w:rPr>
+            </w:pPr>
+            <w:proofErr w:type="spellStart"/>
+            <w:r>
+              <w:rPr>
+                <w:szCs w:val="20"/>
+              </w:rPr>
+              <w:t>Vecna</w:t>
+            </w:r>
+            <w:proofErr w:type="spellEnd"/>
+            <w:r>
+              <w:rPr>
+                <w:szCs w:val="20"/>
+              </w:rPr>
+              <w:t xml:space="preserve"> Technologies</w:t>
             </w:r>
           </w:p>
           <w:p>
@@ -1108,8 +1340,17 @@
                 <w:rFonts w:cstheme="minorHAnsi"/>
                 <w:szCs w:val="20"/>
               </w:rPr>
-              <w:t>, and iOS</w:t>
-            </w:r>
+              <w:t xml:space="preserve">, and </w:t>
+            </w:r>
+            <w:proofErr w:type="spellStart"/>
+            <w:r>
+              <w:rPr>
+                <w:rFonts w:cstheme="minorHAnsi"/>
+                <w:szCs w:val="20"/>
+              </w:rPr>
+              <w:t>iOS</w:t>
+            </w:r>
+            <w:proofErr w:type="spellEnd"/>
             <w:r>
               <w:rPr>
                 <w:rFonts w:cstheme="minorHAnsi"/>
@@ -1249,13 +1490,11 @@
             <w:pPr>
               <w:pStyle w:val="CompanyName"/>
               <w:rPr>
-                <w:sz w:val="20"/>
-                <w:szCs w:val="20"/>
-              </w:rPr>
-            </w:pPr>
-            <w:r>
-              <w:rPr>
-                <w:sz w:val="20"/>
+                <w:szCs w:val="20"/>
+              </w:rPr>
+            </w:pPr>
+            <w:r>
+              <w:rPr>
                 <w:szCs w:val="20"/>
               </w:rPr>
               <w:t>Illume Software, Inc.</w:t>
@@ -1396,6 +1635,7 @@
               </w:rPr>
               <w:t xml:space="preserve"> in Android, </w:t>
             </w:r>
+            <w:proofErr w:type="spellStart"/>
             <w:r>
               <w:rPr>
                 <w:rFonts w:cstheme="minorHAnsi"/>
@@ -1403,6 +1643,7 @@
               </w:rPr>
               <w:t>iOS</w:t>
             </w:r>
+            <w:proofErr w:type="spellEnd"/>
             <w:r>
               <w:rPr>
                 <w:rFonts w:cstheme="minorHAnsi"/>
@@ -1535,6 +1776,7 @@
                 <w:szCs w:val="20"/>
               </w:rPr>
             </w:pPr>
+            <w:proofErr w:type="spellStart"/>
             <w:r>
               <w:rPr>
                 <w:rStyle w:val="LocationChar"/>
@@ -1543,7 +1785,18 @@
                 <w:sz w:val="20"/>
                 <w:szCs w:val="20"/>
               </w:rPr>
-              <w:t>ByME LLC.</w:t>
+              <w:t>ByME</w:t>
+            </w:r>
+            <w:proofErr w:type="spellEnd"/>
+            <w:r>
+              <w:rPr>
+                <w:rStyle w:val="LocationChar"/>
+                <w:rFonts w:asciiTheme="minorHAnsi" w:hAnsiTheme="minorHAnsi"/>
+                <w:i/>
+                <w:sz w:val="20"/>
+                <w:szCs w:val="20"/>
+              </w:rPr>
+              <w:t xml:space="preserve"> LLC.</w:t>
             </w:r>
           </w:p>
           <w:p>
@@ -1685,13 +1938,11 @@
             <w:pPr>
               <w:pStyle w:val="CompanyName"/>
               <w:rPr>
-                <w:sz w:val="20"/>
-                <w:szCs w:val="20"/>
-              </w:rPr>
-            </w:pPr>
-            <w:r>
-              <w:rPr>
-                <w:sz w:val="20"/>
+                <w:szCs w:val="20"/>
+              </w:rPr>
+            </w:pPr>
+            <w:r>
+              <w:rPr>
                 <w:szCs w:val="20"/>
               </w:rPr>
               <w:t>After Hours Computer Repair</w:t>
@@ -1875,17 +2126,23 @@
             <w:pPr>
               <w:pStyle w:val="CompanyName"/>
               <w:rPr>
-                <w:sz w:val="20"/>
-                <w:szCs w:val="20"/>
-              </w:rPr>
-            </w:pPr>
-            <w:r>
-              <w:rPr>
-                <w:sz w:val="20"/>
-                <w:szCs w:val="20"/>
-              </w:rPr>
-              <w:t>The College of St. Scholastica</w:t>
-            </w:r>
+                <w:szCs w:val="20"/>
+              </w:rPr>
+            </w:pPr>
+            <w:r>
+              <w:rPr>
+                <w:szCs w:val="20"/>
+              </w:rPr>
+              <w:t xml:space="preserve">The College of St. </w:t>
+            </w:r>
+            <w:proofErr w:type="spellStart"/>
+            <w:r>
+              <w:rPr>
+                <w:szCs w:val="20"/>
+              </w:rPr>
+              <w:t>Scholastica</w:t>
+            </w:r>
+            <w:proofErr w:type="spellEnd"/>
           </w:p>
           <w:p>
             <w:pPr>
@@ -2015,16 +2272,22 @@
             <w:pPr>
               <w:pStyle w:val="CompanyName"/>
               <w:rPr>
-                <w:sz w:val="20"/>
-                <w:szCs w:val="20"/>
-              </w:rPr>
-            </w:pPr>
-            <w:r>
-              <w:rPr>
-                <w:sz w:val="20"/>
-                <w:szCs w:val="20"/>
-              </w:rPr>
-              <w:t>Vecna Cares</w:t>
+                <w:szCs w:val="20"/>
+              </w:rPr>
+            </w:pPr>
+            <w:proofErr w:type="spellStart"/>
+            <w:r>
+              <w:rPr>
+                <w:szCs w:val="20"/>
+              </w:rPr>
+              <w:t>Vecna</w:t>
+            </w:r>
+            <w:proofErr w:type="spellEnd"/>
+            <w:r>
+              <w:rPr>
+                <w:szCs w:val="20"/>
+              </w:rPr>
+              <w:t xml:space="preserve"> Cares</w:t>
             </w:r>
           </w:p>
           <w:p>
@@ -2130,16 +2393,28 @@
             <w:pPr>
               <w:pStyle w:val="CompanyName"/>
               <w:rPr>
-                <w:sz w:val="20"/>
-                <w:szCs w:val="20"/>
-              </w:rPr>
-            </w:pPr>
-            <w:r>
-              <w:rPr>
-                <w:sz w:val="20"/>
-                <w:szCs w:val="20"/>
-              </w:rPr>
-              <w:t>St. Scholastica Computer Club</w:t>
+                <w:szCs w:val="20"/>
+              </w:rPr>
+            </w:pPr>
+            <w:r>
+              <w:rPr>
+                <w:szCs w:val="20"/>
+              </w:rPr>
+              <w:t xml:space="preserve">St. </w:t>
+            </w:r>
+            <w:proofErr w:type="spellStart"/>
+            <w:r>
+              <w:rPr>
+                <w:szCs w:val="20"/>
+              </w:rPr>
+              <w:t>Scholastica</w:t>
+            </w:r>
+            <w:proofErr w:type="spellEnd"/>
+            <w:r>
+              <w:rPr>
+                <w:szCs w:val="20"/>
+              </w:rPr>
+              <w:t xml:space="preserve"> Computer Club</w:t>
             </w:r>
           </w:p>
           <w:p>
@@ -2240,13 +2515,11 @@
             <w:pPr>
               <w:pStyle w:val="CompanyName"/>
               <w:rPr>
-                <w:sz w:val="20"/>
-                <w:szCs w:val="20"/>
-              </w:rPr>
-            </w:pPr>
-            <w:r>
-              <w:rPr>
-                <w:sz w:val="20"/>
+                <w:szCs w:val="20"/>
+              </w:rPr>
+            </w:pPr>
+            <w:r>
+              <w:rPr>
                 <w:szCs w:val="20"/>
               </w:rPr>
               <w:t>Campus Freelance Computer Repair</w:t>
@@ -2352,16 +2625,28 @@
             <w:pPr>
               <w:pStyle w:val="CompanyName"/>
               <w:rPr>
-                <w:sz w:val="20"/>
-                <w:szCs w:val="20"/>
-              </w:rPr>
-            </w:pPr>
-            <w:r>
-              <w:rPr>
-                <w:sz w:val="20"/>
-                <w:szCs w:val="20"/>
-              </w:rPr>
-              <w:t>St. Scholastica Programming Team</w:t>
+                <w:szCs w:val="20"/>
+              </w:rPr>
+            </w:pPr>
+            <w:r>
+              <w:rPr>
+                <w:szCs w:val="20"/>
+              </w:rPr>
+              <w:t xml:space="preserve">St. </w:t>
+            </w:r>
+            <w:proofErr w:type="spellStart"/>
+            <w:r>
+              <w:rPr>
+                <w:szCs w:val="20"/>
+              </w:rPr>
+              <w:t>Scholastica</w:t>
+            </w:r>
+            <w:proofErr w:type="spellEnd"/>
+            <w:r>
+              <w:rPr>
+                <w:szCs w:val="20"/>
+              </w:rPr>
+              <w:t xml:space="preserve"> Programming Team</w:t>
             </w:r>
           </w:p>
           <w:p>
@@ -2471,16 +2756,28 @@
             <w:pPr>
               <w:pStyle w:val="CompanyName"/>
               <w:rPr>
-                <w:sz w:val="20"/>
-                <w:szCs w:val="20"/>
-              </w:rPr>
-            </w:pPr>
-            <w:r>
-              <w:rPr>
-                <w:sz w:val="20"/>
-                <w:szCs w:val="20"/>
-              </w:rPr>
-              <w:t>St. Scholastica Robotics Team</w:t>
+                <w:szCs w:val="20"/>
+              </w:rPr>
+            </w:pPr>
+            <w:r>
+              <w:rPr>
+                <w:szCs w:val="20"/>
+              </w:rPr>
+              <w:t xml:space="preserve">St. </w:t>
+            </w:r>
+            <w:proofErr w:type="spellStart"/>
+            <w:r>
+              <w:rPr>
+                <w:szCs w:val="20"/>
+              </w:rPr>
+              <w:t>Scholastica</w:t>
+            </w:r>
+            <w:proofErr w:type="spellEnd"/>
+            <w:r>
+              <w:rPr>
+                <w:szCs w:val="20"/>
+              </w:rPr>
+              <w:t xml:space="preserve"> Robotics Team</w:t>
             </w:r>
           </w:p>
           <w:p>
@@ -4687,7 +4984,7 @@
     <w:name w:val="Company Name"/>
     <w:basedOn w:val="Normal"/>
     <w:qFormat/>
-    <w:rsid w:val="002C3D46"/>
+    <w:rsid w:val="00FF7621"/>
     <w:pPr>
       <w:jc w:val="right"/>
     </w:pPr>
@@ -4695,7 +4992,6 @@
       <w:rFonts w:cstheme="minorHAnsi"/>
       <w:b/>
       <w:i/>
-      <w:sz w:val="22"/>
       <w:szCs w:val="22"/>
     </w:rPr>
   </w:style>
@@ -4706,7 +5002,6 @@
     <w:rsid w:val="002C3D46"/>
     <w:rPr>
       <w:b w:val="0"/>
-      <w:sz w:val="20"/>
       <w:szCs w:val="20"/>
     </w:rPr>
   </w:style>
@@ -5018,7 +5313,7 @@
 </file>
 
 <file path=customXml/itemProps2.xml><?xml version="1.0" encoding="utf-8"?>
-<ds:datastoreItem xmlns:ds="http://schemas.openxmlformats.org/officeDocument/2006/customXml" ds:itemID="{096B92C7-ACD7-4C01-99E6-1363B2D87F38}">
+<ds:datastoreItem xmlns:ds="http://schemas.openxmlformats.org/officeDocument/2006/customXml" ds:itemID="{7CEBB3F6-8B1E-4816-85FE-75708E46B822}">
   <ds:schemaRefs>
     <ds:schemaRef ds:uri="http://schemas.openxmlformats.org/officeDocument/2006/bibliography"/>
   </ds:schemaRefs>

</xml_diff>